<commit_message>
Statement work after client interview
Further work on statements after interviewing Mabis.
</commit_message>
<xml_diff>
--- a/Issues List.docx
+++ b/Issues List.docx
@@ -48,9 +48,66 @@
         <w:tabs>
           <w:tab w:val="left" w:pos="1185"/>
         </w:tabs>
-      </w:pPr>
+        <w:rPr>
+          <w:b/>
+        </w:rPr>
+      </w:pPr>
+      <w:r>
+        <w:rPr>
+          <w:b/>
+        </w:rPr>
+        <w:t>How to list existing variables for user to select from when calculating or assigning?</w:t>
+      </w:r>
+    </w:p>
+    <w:p>
+      <w:pPr>
+        <w:pStyle w:val="ListParagraph"/>
+        <w:numPr>
+          <w:ilvl w:val="0"/>
+          <w:numId w:val="1"/>
+        </w:numPr>
+        <w:tabs>
+          <w:tab w:val="left" w:pos="1185"/>
+        </w:tabs>
+        <w:rPr>
+          <w:b/>
+        </w:rPr>
+      </w:pPr>
+      <w:r>
+        <w:rPr>
+          <w:b/>
+        </w:rPr>
+        <w:t>Ability to assign a “statement” as an entry to another statement (nested statements)</w:t>
+      </w:r>
+    </w:p>
+    <w:p>
+      <w:pPr>
+        <w:pStyle w:val="ListParagraph"/>
+        <w:numPr>
+          <w:ilvl w:val="1"/>
+          <w:numId w:val="1"/>
+        </w:numPr>
+        <w:tabs>
+          <w:tab w:val="left" w:pos="1185"/>
+        </w:tabs>
+        <w:rPr>
+          <w:b/>
+        </w:rPr>
+      </w:pPr>
+      <w:r>
+        <w:rPr>
+          <w:b/>
+        </w:rPr>
+        <w:t>Have popup box which has our normal statement buttons at the top</w:t>
+      </w:r>
       <w:bookmarkStart w:id="0" w:name="_GoBack"/>
       <w:bookmarkEnd w:id="0"/>
+      <w:r>
+        <w:rPr>
+          <w:b/>
+        </w:rPr>
+        <w:t>?</w:t>
+      </w:r>
     </w:p>
     <w:sectPr>
       <w:headerReference w:type="default" r:id="rId8"/>

</xml_diff>